<commit_message>
đẩy toàn bộ file
</commit_message>
<xml_diff>
--- a/CÂU-HỎI-MÔN-NLCTTT-2020-chỉnh-sửa.docx
+++ b/CÂU-HỎI-MÔN-NLCTTT-2020-chỉnh-sửa.docx
@@ -1,6 +1,6 @@
 
 <file path=word/document.xml><?xml version="1.0" encoding="utf-8"?>
-<w:document xmlns:wpc="http://schemas.microsoft.com/office/word/2010/wordprocessingCanvas" xmlns:cx="http://schemas.microsoft.com/office/drawing/2014/chartex" xmlns:mc="http://schemas.openxmlformats.org/markup-compatibility/2006" xmlns:o="urn:schemas-microsoft-com:office:office" xmlns:r="http://schemas.openxmlformats.org/officeDocument/2006/relationships" xmlns:m="http://schemas.openxmlformats.org/officeDocument/2006/math" xmlns:v="urn:schemas-microsoft-com:vml" xmlns:wp14="http://schemas.microsoft.com/office/word/2010/wordprocessingDrawing" xmlns:wp="http://schemas.openxmlformats.org/drawingml/2006/wordprocessingDrawing" xmlns:w10="urn:schemas-microsoft-com:office:word" xmlns:w="http://schemas.openxmlformats.org/wordprocessingml/2006/main" xmlns:w14="http://schemas.microsoft.com/office/word/2010/wordml" xmlns:w15="http://schemas.microsoft.com/office/word/2012/wordml" xmlns:w16se="http://schemas.microsoft.com/office/word/2015/wordml/symex" xmlns:wpg="http://schemas.microsoft.com/office/word/2010/wordprocessingGroup" xmlns:wpi="http://schemas.microsoft.com/office/word/2010/wordprocessingInk" xmlns:wne="http://schemas.microsoft.com/office/word/2006/wordml" xmlns:wps="http://schemas.microsoft.com/office/word/2010/wordprocessingShape" mc:Ignorable="w14 w15 w16se wp14">
+<w:document xmlns:wpc="http://schemas.microsoft.com/office/word/2010/wordprocessingCanvas" xmlns:cx="http://schemas.microsoft.com/office/drawing/2014/chartex" xmlns:cx1="http://schemas.microsoft.com/office/drawing/2015/9/8/chartex" xmlns:mc="http://schemas.openxmlformats.org/markup-compatibility/2006" xmlns:o="urn:schemas-microsoft-com:office:office" xmlns:r="http://schemas.openxmlformats.org/officeDocument/2006/relationships" xmlns:m="http://schemas.openxmlformats.org/officeDocument/2006/math" xmlns:v="urn:schemas-microsoft-com:vml" xmlns:wp14="http://schemas.microsoft.com/office/word/2010/wordprocessingDrawing" xmlns:wp="http://schemas.openxmlformats.org/drawingml/2006/wordprocessingDrawing" xmlns:w10="urn:schemas-microsoft-com:office:word" xmlns:w="http://schemas.openxmlformats.org/wordprocessingml/2006/main" xmlns:w14="http://schemas.microsoft.com/office/word/2010/wordml" xmlns:w15="http://schemas.microsoft.com/office/word/2012/wordml" xmlns:w16se="http://schemas.microsoft.com/office/word/2015/wordml/symex" xmlns:wpg="http://schemas.microsoft.com/office/word/2010/wordprocessingGroup" xmlns:wpi="http://schemas.microsoft.com/office/word/2010/wordprocessingInk" xmlns:wne="http://schemas.microsoft.com/office/word/2006/wordml" xmlns:wps="http://schemas.microsoft.com/office/word/2010/wordprocessingShape" mc:Ignorable="w14 w15 w16se wp14">
   <w:body>
     <w:p>
       <w:pPr>
@@ -3985,17 +3985,7 @@
           <w:szCs w:val="28"/>
           <w:lang w:val="fr-FR"/>
         </w:rPr>
-        <w:t xml:space="preserve"> </w:t>
-      </w:r>
-      <w:r>
-        <w:rPr>
-          <w:rFonts w:ascii="Times New Roman" w:hAnsi="Times New Roman" w:cs="Times New Roman"/>
-          <w:spacing w:val="-2"/>
-          <w:sz w:val="28"/>
-          <w:szCs w:val="28"/>
-          <w:lang w:val="fr-FR"/>
-        </w:rPr>
-        <w:t>,</w:t>
+        <w:t xml:space="preserve"> ,</w:t>
       </w:r>
       <w:proofErr w:type="gramEnd"/>
       <w:r>
@@ -6149,8 +6139,6 @@
         </w:rPr>
         <w:t>.</w:t>
       </w:r>
-      <w:bookmarkStart w:id="0" w:name="_GoBack"/>
-      <w:bookmarkEnd w:id="0"/>
     </w:p>
     <w:p>
       <w:pPr>
@@ -8262,17 +8250,7 @@
           <w:szCs w:val="28"/>
           <w:lang w:val="fr-FR"/>
         </w:rPr>
-        <w:t>tưở</w:t>
-      </w:r>
-      <w:r>
-        <w:rPr>
-          <w:rFonts w:ascii="Times New Roman" w:hAnsi="Times New Roman" w:cs="Times New Roman"/>
-          <w:spacing w:val="-2"/>
-          <w:sz w:val="28"/>
-          <w:szCs w:val="28"/>
-          <w:lang w:val="fr-FR"/>
-        </w:rPr>
-        <w:t>ng</w:t>
+        <w:t>tưởng</w:t>
       </w:r>
       <w:proofErr w:type="spellEnd"/>
       <w:r>
@@ -8316,29 +8294,7 @@
           <w:szCs w:val="28"/>
           <w:lang w:val="fr-FR"/>
         </w:rPr>
-        <w:t xml:space="preserve"> </w:t>
-      </w:r>
-      <w:proofErr w:type="gramStart"/>
-      <w:r>
-        <w:rPr>
-          <w:rFonts w:ascii="Times New Roman" w:hAnsi="Times New Roman" w:cs="Times New Roman"/>
-          <w:spacing w:val="-8"/>
-          <w:sz w:val="28"/>
-          <w:szCs w:val="28"/>
-          <w:lang w:val="fr-FR"/>
-        </w:rPr>
-        <w:t>7:</w:t>
-      </w:r>
-      <w:proofErr w:type="gramEnd"/>
-      <w:r>
-        <w:rPr>
-          <w:rFonts w:ascii="Times New Roman" w:hAnsi="Times New Roman" w:cs="Times New Roman"/>
-          <w:spacing w:val="-8"/>
-          <w:sz w:val="28"/>
-          <w:szCs w:val="28"/>
-          <w:lang w:val="fr-FR"/>
-        </w:rPr>
-        <w:t xml:space="preserve"> </w:t>
+        <w:t xml:space="preserve"> 7: </w:t>
       </w:r>
       <w:proofErr w:type="spellStart"/>
       <w:r>
@@ -12987,6 +12943,7 @@
           <w:szCs w:val="28"/>
           <w:lang w:val="fr-FR"/>
         </w:rPr>
+        <w:lastRenderedPageBreak/>
         <w:t>Câu</w:t>
       </w:r>
       <w:proofErr w:type="spellEnd"/>
@@ -14072,16 +14029,7 @@
           <w:szCs w:val="28"/>
           <w:lang w:val="fr-FR"/>
         </w:rPr>
-        <w:t xml:space="preserve"> 8 : </w:t>
-      </w:r>
-      <w:r>
-        <w:rPr>
-          <w:rFonts w:ascii="Times New Roman" w:hAnsi="Times New Roman" w:cs="Times New Roman"/>
-          <w:sz w:val="28"/>
-          <w:szCs w:val="28"/>
-          <w:lang w:val="fr-FR"/>
-        </w:rPr>
-        <w:t xml:space="preserve">Ý </w:t>
+        <w:t xml:space="preserve"> 8 : Ý </w:t>
       </w:r>
       <w:proofErr w:type="spellStart"/>
       <w:r>
@@ -15386,7 +15334,6 @@
         <w:t xml:space="preserve"> </w:t>
       </w:r>
       <w:proofErr w:type="spellStart"/>
-      <w:proofErr w:type="gramStart"/>
       <w:r>
         <w:rPr>
           <w:rFonts w:ascii="Times New Roman" w:hAnsi="Times New Roman" w:cs="Times New Roman"/>
@@ -15406,7 +15353,63 @@
         </w:rPr>
         <w:t>?</w:t>
       </w:r>
-      <w:proofErr w:type="gramEnd"/>
+    </w:p>
+    <w:p>
+      <w:pPr>
+        <w:spacing w:after="0" w:line="360" w:lineRule="auto"/>
+        <w:rPr>
+          <w:rFonts w:ascii="Times New Roman" w:hAnsi="Times New Roman" w:cs="Times New Roman"/>
+          <w:sz w:val="28"/>
+          <w:szCs w:val="28"/>
+          <w:lang w:val="fr-FR"/>
+        </w:rPr>
+      </w:pPr>
+    </w:p>
+    <w:p>
+      <w:pPr>
+        <w:rPr>
+          <w:rFonts w:ascii="Times New Roman" w:hAnsi="Times New Roman" w:cs="Times New Roman"/>
+          <w:sz w:val="28"/>
+          <w:szCs w:val="28"/>
+          <w:lang w:val="fr-FR"/>
+        </w:rPr>
+      </w:pPr>
+    </w:p>
+    <w:p>
+      <w:pPr>
+        <w:tabs>
+          <w:tab w:val="left" w:pos="3946"/>
+        </w:tabs>
+        <w:rPr>
+          <w:rFonts w:ascii="Times New Roman" w:hAnsi="Times New Roman" w:cs="Times New Roman"/>
+          <w:sz w:val="28"/>
+          <w:szCs w:val="28"/>
+          <w:lang w:val="fr-FR"/>
+        </w:rPr>
+      </w:pPr>
+      <w:r>
+        <w:rPr>
+          <w:rFonts w:ascii="Times New Roman" w:hAnsi="Times New Roman" w:cs="Times New Roman"/>
+          <w:sz w:val="28"/>
+          <w:szCs w:val="28"/>
+          <w:lang w:val="fr-FR"/>
+        </w:rPr>
+        <w:tab/>
+      </w:r>
+      <w:hyperlink r:id="rId4" w:history="1">
+        <w:r>
+          <w:rPr>
+            <w:rStyle w:val="Hyperlink"/>
+            <w:rFonts w:ascii="Times New Roman" w:hAnsi="Times New Roman" w:cs="Times New Roman"/>
+            <w:sz w:val="28"/>
+            <w:szCs w:val="28"/>
+            <w:lang w:val="fr-FR"/>
+          </w:rPr>
+          <w:t>https://view.officeapps.live.com/op/view.aspx?src=http%3A%2F%2Fwww.xaydungdang.org.vn%2FUploads%2Fthuhuyen%2FTailieu%2FThang8.2013%2FChuyen%2520de%2520(7).doc&amp;wdOrigin=BROWSELINK</w:t>
+        </w:r>
+      </w:hyperlink>
+      <w:bookmarkStart w:id="0" w:name="_GoBack"/>
+      <w:bookmarkEnd w:id="0"/>
     </w:p>
     <w:sectPr>
       <w:pgSz w:w="12240" w:h="15840"/>
@@ -15858,6 +15861,17 @@
       </w:tblBorders>
     </w:tblPr>
   </w:style>
+  <w:style w:type="character" w:styleId="Hyperlink">
+    <w:name w:val="Hyperlink"/>
+    <w:basedOn w:val="DefaultParagraphFont"/>
+    <w:uiPriority w:val="99"/>
+    <w:unhideWhenUsed/>
+    <w:rsid w:val="00987F45"/>
+    <w:rPr>
+      <w:color w:val="0563C1" w:themeColor="hyperlink"/>
+      <w:u w:val="single"/>
+    </w:rPr>
+  </w:style>
 </w:styles>
 </file>
 

</xml_diff>